<commit_message>
Se agrega una actualizacion de read me
</commit_message>
<xml_diff>
--- a/Brandon Joel Alba Berger (PSP2)/readme.docx
+++ b/Brandon Joel Alba Berger (PSP2)/readme.docx
@@ -771,8 +771,86 @@
         </w:rPr>
         <w:t xml:space="preserve"> 5526562124.</w:t>
       </w:r>
+    </w:p>
+    <w:p>
+      <w:pPr>
+        <w:rPr>
+          <w:lang w:eastAsia="es-MX"/>
+        </w:rPr>
+      </w:pPr>
+      <w:r>
+        <w:rPr>
+          <w:shd w:val="clear" w:color="auto" w:fill="8EAADB" w:themeFill="accent1" w:themeFillTint="99"/>
+          <w:lang w:eastAsia="es-MX"/>
+        </w:rPr>
+        <w:t>Enlace para ingresar al github:</w:t>
+      </w:r>
+      <w:r>
+        <w:rPr>
+          <w:lang w:eastAsia="es-MX"/>
+        </w:rPr>
+        <w:t xml:space="preserve"> </w:t>
+      </w:r>
+      <w:hyperlink r:id="rId8" w:history="1">
+        <w:proofErr w:type="spellStart"/>
+        <w:r>
+          <w:rPr>
+            <w:rStyle w:val="Hipervnculo"/>
+          </w:rPr>
+          <w:t>JoelAlBe</w:t>
+        </w:r>
+        <w:proofErr w:type="spellEnd"/>
+        <w:r>
+          <w:rPr>
+            <w:rStyle w:val="Hipervnculo"/>
+          </w:rPr>
+          <w:t xml:space="preserve"> (github.com)</w:t>
+        </w:r>
+      </w:hyperlink>
       <w:bookmarkStart w:id="0" w:name="_GoBack"/>
       <w:bookmarkEnd w:id="0"/>
+    </w:p>
+    <w:p>
+      <w:pPr>
+        <w:rPr>
+          <w:lang w:eastAsia="es-MX"/>
+        </w:rPr>
+      </w:pPr>
+      <w:r>
+        <w:rPr>
+          <w:shd w:val="clear" w:color="auto" w:fill="8EAADB" w:themeFill="accent1" w:themeFillTint="99"/>
+          <w:lang w:eastAsia="es-MX"/>
+        </w:rPr>
+        <w:t>Enlace para ingresar a trello:</w:t>
+      </w:r>
+      <w:r>
+        <w:rPr>
+          <w:lang w:eastAsia="es-MX"/>
+        </w:rPr>
+        <w:t xml:space="preserve"> </w:t>
+      </w:r>
+      <w:r>
+        <w:rPr>
+          <w:lang w:eastAsia="es-MX"/>
+        </w:rPr>
+        <w:t xml:space="preserve"> </w:t>
+      </w:r>
+      <w:hyperlink r:id="rId9" w:history="1">
+        <w:proofErr w:type="spellStart"/>
+        <w:r>
+          <w:rPr>
+            <w:rStyle w:val="Hipervnculo"/>
+          </w:rPr>
+          <w:t>Gestion</w:t>
+        </w:r>
+        <w:proofErr w:type="spellEnd"/>
+        <w:r>
+          <w:rPr>
+            <w:rStyle w:val="Hipervnculo"/>
+          </w:rPr>
+          <w:t xml:space="preserve"> de historiales | Trello</w:t>
+        </w:r>
+      </w:hyperlink>
     </w:p>
     <w:sectPr>
       <w:pgSz w:w="12240" w:h="15840"/>

</xml_diff>